<commit_message>
add eurrad ref style
</commit_message>
<xml_diff>
--- a/Extras/Reference_Document.docx
+++ b/Extras/Reference_Document.docx
@@ -48,13 +48,8 @@
         <w:pStyle w:val="Subtitle"/>
       </w:pPr>
       <w:r>
-        <w:t xml:space="preserve">Here is the </w:t>
-      </w:r>
-      <w:proofErr w:type="gramStart"/>
-      <w:r>
-        <w:t>subtitle</w:t>
-      </w:r>
-      <w:proofErr w:type="gramEnd"/>
+        <w:t>Here is the subtitle</w:t>
+      </w:r>
       <w:r>
         <w:t xml:space="preserve"> </w:t>
       </w:r>
@@ -1083,7 +1078,7 @@
   <w:abstractNum w:abstractNumId="1" w15:restartNumberingAfterBreak="0">
     <w:nsid w:val="FFFFFF7C"/>
     <w:multiLevelType w:val="singleLevel"/>
-    <w:tmpl w:val="A538D282"/>
+    <w:tmpl w:val="92ECDB0A"/>
     <w:lvl w:ilvl="0">
       <w:start w:val="1"/>
       <w:numFmt w:val="decimal"/>
@@ -1100,7 +1095,7 @@
   <w:abstractNum w:abstractNumId="2" w15:restartNumberingAfterBreak="0">
     <w:nsid w:val="FFFFFF7D"/>
     <w:multiLevelType w:val="singleLevel"/>
-    <w:tmpl w:val="61E4C79E"/>
+    <w:tmpl w:val="AFCA7F32"/>
     <w:lvl w:ilvl="0">
       <w:start w:val="1"/>
       <w:numFmt w:val="decimal"/>
@@ -1117,7 +1112,7 @@
   <w:abstractNum w:abstractNumId="3" w15:restartNumberingAfterBreak="0">
     <w:nsid w:val="FFFFFF7E"/>
     <w:multiLevelType w:val="singleLevel"/>
-    <w:tmpl w:val="468CCB04"/>
+    <w:tmpl w:val="D5B07F3A"/>
     <w:lvl w:ilvl="0">
       <w:start w:val="1"/>
       <w:numFmt w:val="decimal"/>
@@ -1134,7 +1129,7 @@
   <w:abstractNum w:abstractNumId="4" w15:restartNumberingAfterBreak="0">
     <w:nsid w:val="FFFFFF7F"/>
     <w:multiLevelType w:val="singleLevel"/>
-    <w:tmpl w:val="6E66C4D8"/>
+    <w:tmpl w:val="4918A36C"/>
     <w:lvl w:ilvl="0">
       <w:start w:val="1"/>
       <w:numFmt w:val="decimal"/>
@@ -1151,7 +1146,7 @@
   <w:abstractNum w:abstractNumId="5" w15:restartNumberingAfterBreak="0">
     <w:nsid w:val="FFFFFF80"/>
     <w:multiLevelType w:val="singleLevel"/>
-    <w:tmpl w:val="8DEADFC6"/>
+    <w:tmpl w:val="86AAC5F0"/>
     <w:lvl w:ilvl="0">
       <w:start w:val="1"/>
       <w:numFmt w:val="bullet"/>
@@ -1171,7 +1166,7 @@
   <w:abstractNum w:abstractNumId="6" w15:restartNumberingAfterBreak="0">
     <w:nsid w:val="FFFFFF81"/>
     <w:multiLevelType w:val="singleLevel"/>
-    <w:tmpl w:val="C0201860"/>
+    <w:tmpl w:val="E00CB21A"/>
     <w:lvl w:ilvl="0">
       <w:start w:val="1"/>
       <w:numFmt w:val="bullet"/>
@@ -1191,7 +1186,7 @@
   <w:abstractNum w:abstractNumId="7" w15:restartNumberingAfterBreak="0">
     <w:nsid w:val="FFFFFF82"/>
     <w:multiLevelType w:val="singleLevel"/>
-    <w:tmpl w:val="96E41656"/>
+    <w:tmpl w:val="0068E09C"/>
     <w:lvl w:ilvl="0">
       <w:start w:val="1"/>
       <w:numFmt w:val="bullet"/>
@@ -1211,7 +1206,7 @@
   <w:abstractNum w:abstractNumId="8" w15:restartNumberingAfterBreak="0">
     <w:nsid w:val="FFFFFF83"/>
     <w:multiLevelType w:val="singleLevel"/>
-    <w:tmpl w:val="90BAB93E"/>
+    <w:tmpl w:val="9288EF62"/>
     <w:lvl w:ilvl="0">
       <w:start w:val="1"/>
       <w:numFmt w:val="bullet"/>
@@ -1231,7 +1226,7 @@
   <w:abstractNum w:abstractNumId="9" w15:restartNumberingAfterBreak="0">
     <w:nsid w:val="FFFFFF88"/>
     <w:multiLevelType w:val="singleLevel"/>
-    <w:tmpl w:val="9404C14C"/>
+    <w:tmpl w:val="81704DA8"/>
     <w:lvl w:ilvl="0">
       <w:start w:val="1"/>
       <w:numFmt w:val="decimal"/>
@@ -1248,7 +1243,7 @@
   <w:abstractNum w:abstractNumId="10" w15:restartNumberingAfterBreak="0">
     <w:nsid w:val="FFFFFF89"/>
     <w:multiLevelType w:val="singleLevel"/>
-    <w:tmpl w:val="F9CA3C0C"/>
+    <w:tmpl w:val="191A405C"/>
     <w:lvl w:ilvl="0">
       <w:start w:val="1"/>
       <w:numFmt w:val="bullet"/>
@@ -2606,6 +2601,96 @@
     <w:abstractNumId w:val="8"/>
   </w:num>
   <w:num w:numId="413" w16cid:durableId="1911499624">
+    <w:abstractNumId w:val="10"/>
+  </w:num>
+  <w:num w:numId="414" w16cid:durableId="166410671">
+    <w:abstractNumId w:val="1"/>
+  </w:num>
+  <w:num w:numId="415" w16cid:durableId="1212159563">
+    <w:abstractNumId w:val="2"/>
+  </w:num>
+  <w:num w:numId="416" w16cid:durableId="1056247219">
+    <w:abstractNumId w:val="3"/>
+  </w:num>
+  <w:num w:numId="417" w16cid:durableId="932399760">
+    <w:abstractNumId w:val="4"/>
+  </w:num>
+  <w:num w:numId="418" w16cid:durableId="570964195">
+    <w:abstractNumId w:val="9"/>
+  </w:num>
+  <w:num w:numId="419" w16cid:durableId="305936116">
+    <w:abstractNumId w:val="5"/>
+  </w:num>
+  <w:num w:numId="420" w16cid:durableId="868221942">
+    <w:abstractNumId w:val="6"/>
+  </w:num>
+  <w:num w:numId="421" w16cid:durableId="219639482">
+    <w:abstractNumId w:val="7"/>
+  </w:num>
+  <w:num w:numId="422" w16cid:durableId="1210263854">
+    <w:abstractNumId w:val="8"/>
+  </w:num>
+  <w:num w:numId="423" w16cid:durableId="471141744">
+    <w:abstractNumId w:val="10"/>
+  </w:num>
+  <w:num w:numId="424" w16cid:durableId="1171018876">
+    <w:abstractNumId w:val="1"/>
+  </w:num>
+  <w:num w:numId="425" w16cid:durableId="879631378">
+    <w:abstractNumId w:val="2"/>
+  </w:num>
+  <w:num w:numId="426" w16cid:durableId="1837844449">
+    <w:abstractNumId w:val="3"/>
+  </w:num>
+  <w:num w:numId="427" w16cid:durableId="1952742974">
+    <w:abstractNumId w:val="4"/>
+  </w:num>
+  <w:num w:numId="428" w16cid:durableId="189882892">
+    <w:abstractNumId w:val="9"/>
+  </w:num>
+  <w:num w:numId="429" w16cid:durableId="1535344316">
+    <w:abstractNumId w:val="5"/>
+  </w:num>
+  <w:num w:numId="430" w16cid:durableId="1506433243">
+    <w:abstractNumId w:val="6"/>
+  </w:num>
+  <w:num w:numId="431" w16cid:durableId="917595102">
+    <w:abstractNumId w:val="7"/>
+  </w:num>
+  <w:num w:numId="432" w16cid:durableId="779762019">
+    <w:abstractNumId w:val="8"/>
+  </w:num>
+  <w:num w:numId="433" w16cid:durableId="1647079920">
+    <w:abstractNumId w:val="10"/>
+  </w:num>
+  <w:num w:numId="434" w16cid:durableId="980765192">
+    <w:abstractNumId w:val="1"/>
+  </w:num>
+  <w:num w:numId="435" w16cid:durableId="1708525266">
+    <w:abstractNumId w:val="2"/>
+  </w:num>
+  <w:num w:numId="436" w16cid:durableId="1761170423">
+    <w:abstractNumId w:val="3"/>
+  </w:num>
+  <w:num w:numId="437" w16cid:durableId="1595935681">
+    <w:abstractNumId w:val="4"/>
+  </w:num>
+  <w:num w:numId="438" w16cid:durableId="1877036081">
+    <w:abstractNumId w:val="9"/>
+  </w:num>
+  <w:num w:numId="439" w16cid:durableId="1527908827">
+    <w:abstractNumId w:val="5"/>
+  </w:num>
+  <w:num w:numId="440" w16cid:durableId="1086924181">
+    <w:abstractNumId w:val="6"/>
+  </w:num>
+  <w:num w:numId="441" w16cid:durableId="1619870724">
+    <w:abstractNumId w:val="7"/>
+  </w:num>
+  <w:num w:numId="442" w16cid:durableId="2022705964">
+    <w:abstractNumId w:val="8"/>
+  </w:num>
+  <w:num w:numId="443" w16cid:durableId="561407843">
     <w:abstractNumId w:val="10"/>
   </w:num>
 </w:numbering>
@@ -3373,10 +3458,10 @@
   <w:style w:type="paragraph" w:customStyle="1" w:styleId="ImageCaption">
     <w:name w:val="Image Caption"/>
     <w:basedOn w:val="Caption"/>
-    <w:rsid w:val="002B7904"/>
+    <w:rsid w:val="00FC0905"/>
     <w:rPr>
       <w:rFonts w:ascii="Calibri" w:hAnsi="Calibri"/>
-      <w:i w:val="0"/>
+      <w:sz w:val="22"/>
     </w:rPr>
   </w:style>
   <w:style w:type="paragraph" w:customStyle="1" w:styleId="Figure">

</xml_diff>

<commit_message>
edit caption styles trim abstract
</commit_message>
<xml_diff>
--- a/Extras/Reference_Document.docx
+++ b/Extras/Reference_Document.docx
@@ -1078,7 +1078,7 @@
   <w:abstractNum w:abstractNumId="1" w15:restartNumberingAfterBreak="0">
     <w:nsid w:val="FFFFFF7C"/>
     <w:multiLevelType w:val="singleLevel"/>
-    <w:tmpl w:val="92ECDB0A"/>
+    <w:tmpl w:val="36826894"/>
     <w:lvl w:ilvl="0">
       <w:start w:val="1"/>
       <w:numFmt w:val="decimal"/>
@@ -1095,7 +1095,7 @@
   <w:abstractNum w:abstractNumId="2" w15:restartNumberingAfterBreak="0">
     <w:nsid w:val="FFFFFF7D"/>
     <w:multiLevelType w:val="singleLevel"/>
-    <w:tmpl w:val="AFCA7F32"/>
+    <w:tmpl w:val="8B90883C"/>
     <w:lvl w:ilvl="0">
       <w:start w:val="1"/>
       <w:numFmt w:val="decimal"/>
@@ -1112,7 +1112,7 @@
   <w:abstractNum w:abstractNumId="3" w15:restartNumberingAfterBreak="0">
     <w:nsid w:val="FFFFFF7E"/>
     <w:multiLevelType w:val="singleLevel"/>
-    <w:tmpl w:val="D5B07F3A"/>
+    <w:tmpl w:val="FA98346C"/>
     <w:lvl w:ilvl="0">
       <w:start w:val="1"/>
       <w:numFmt w:val="decimal"/>
@@ -1129,7 +1129,7 @@
   <w:abstractNum w:abstractNumId="4" w15:restartNumberingAfterBreak="0">
     <w:nsid w:val="FFFFFF7F"/>
     <w:multiLevelType w:val="singleLevel"/>
-    <w:tmpl w:val="4918A36C"/>
+    <w:tmpl w:val="4D0ACF98"/>
     <w:lvl w:ilvl="0">
       <w:start w:val="1"/>
       <w:numFmt w:val="decimal"/>
@@ -1146,7 +1146,7 @@
   <w:abstractNum w:abstractNumId="5" w15:restartNumberingAfterBreak="0">
     <w:nsid w:val="FFFFFF80"/>
     <w:multiLevelType w:val="singleLevel"/>
-    <w:tmpl w:val="86AAC5F0"/>
+    <w:tmpl w:val="BEBA735C"/>
     <w:lvl w:ilvl="0">
       <w:start w:val="1"/>
       <w:numFmt w:val="bullet"/>
@@ -1166,7 +1166,7 @@
   <w:abstractNum w:abstractNumId="6" w15:restartNumberingAfterBreak="0">
     <w:nsid w:val="FFFFFF81"/>
     <w:multiLevelType w:val="singleLevel"/>
-    <w:tmpl w:val="E00CB21A"/>
+    <w:tmpl w:val="DFE02DB8"/>
     <w:lvl w:ilvl="0">
       <w:start w:val="1"/>
       <w:numFmt w:val="bullet"/>
@@ -1186,7 +1186,7 @@
   <w:abstractNum w:abstractNumId="7" w15:restartNumberingAfterBreak="0">
     <w:nsid w:val="FFFFFF82"/>
     <w:multiLevelType w:val="singleLevel"/>
-    <w:tmpl w:val="0068E09C"/>
+    <w:tmpl w:val="41E8E1BA"/>
     <w:lvl w:ilvl="0">
       <w:start w:val="1"/>
       <w:numFmt w:val="bullet"/>
@@ -1206,7 +1206,7 @@
   <w:abstractNum w:abstractNumId="8" w15:restartNumberingAfterBreak="0">
     <w:nsid w:val="FFFFFF83"/>
     <w:multiLevelType w:val="singleLevel"/>
-    <w:tmpl w:val="9288EF62"/>
+    <w:tmpl w:val="703C3E26"/>
     <w:lvl w:ilvl="0">
       <w:start w:val="1"/>
       <w:numFmt w:val="bullet"/>
@@ -1226,7 +1226,7 @@
   <w:abstractNum w:abstractNumId="9" w15:restartNumberingAfterBreak="0">
     <w:nsid w:val="FFFFFF88"/>
     <w:multiLevelType w:val="singleLevel"/>
-    <w:tmpl w:val="81704DA8"/>
+    <w:tmpl w:val="1BF4BC4A"/>
     <w:lvl w:ilvl="0">
       <w:start w:val="1"/>
       <w:numFmt w:val="decimal"/>
@@ -1243,7 +1243,7 @@
   <w:abstractNum w:abstractNumId="10" w15:restartNumberingAfterBreak="0">
     <w:nsid w:val="FFFFFF89"/>
     <w:multiLevelType w:val="singleLevel"/>
-    <w:tmpl w:val="191A405C"/>
+    <w:tmpl w:val="B296D50C"/>
     <w:lvl w:ilvl="0">
       <w:start w:val="1"/>
       <w:numFmt w:val="bullet"/>
@@ -2691,6 +2691,246 @@
     <w:abstractNumId w:val="8"/>
   </w:num>
   <w:num w:numId="443" w16cid:durableId="561407843">
+    <w:abstractNumId w:val="10"/>
+  </w:num>
+  <w:num w:numId="444" w16cid:durableId="633410255">
+    <w:abstractNumId w:val="1"/>
+  </w:num>
+  <w:num w:numId="445" w16cid:durableId="2008360702">
+    <w:abstractNumId w:val="2"/>
+  </w:num>
+  <w:num w:numId="446" w16cid:durableId="1199733697">
+    <w:abstractNumId w:val="3"/>
+  </w:num>
+  <w:num w:numId="447" w16cid:durableId="249853597">
+    <w:abstractNumId w:val="4"/>
+  </w:num>
+  <w:num w:numId="448" w16cid:durableId="1116556525">
+    <w:abstractNumId w:val="9"/>
+  </w:num>
+  <w:num w:numId="449" w16cid:durableId="1923875943">
+    <w:abstractNumId w:val="5"/>
+  </w:num>
+  <w:num w:numId="450" w16cid:durableId="2029526908">
+    <w:abstractNumId w:val="6"/>
+  </w:num>
+  <w:num w:numId="451" w16cid:durableId="1801218864">
+    <w:abstractNumId w:val="7"/>
+  </w:num>
+  <w:num w:numId="452" w16cid:durableId="328290755">
+    <w:abstractNumId w:val="8"/>
+  </w:num>
+  <w:num w:numId="453" w16cid:durableId="50464330">
+    <w:abstractNumId w:val="10"/>
+  </w:num>
+  <w:num w:numId="454" w16cid:durableId="1334650385">
+    <w:abstractNumId w:val="1"/>
+  </w:num>
+  <w:num w:numId="455" w16cid:durableId="1541431467">
+    <w:abstractNumId w:val="2"/>
+  </w:num>
+  <w:num w:numId="456" w16cid:durableId="991059171">
+    <w:abstractNumId w:val="3"/>
+  </w:num>
+  <w:num w:numId="457" w16cid:durableId="1358963654">
+    <w:abstractNumId w:val="4"/>
+  </w:num>
+  <w:num w:numId="458" w16cid:durableId="739905843">
+    <w:abstractNumId w:val="9"/>
+  </w:num>
+  <w:num w:numId="459" w16cid:durableId="995841817">
+    <w:abstractNumId w:val="5"/>
+  </w:num>
+  <w:num w:numId="460" w16cid:durableId="1005403241">
+    <w:abstractNumId w:val="6"/>
+  </w:num>
+  <w:num w:numId="461" w16cid:durableId="1507984216">
+    <w:abstractNumId w:val="7"/>
+  </w:num>
+  <w:num w:numId="462" w16cid:durableId="1844391027">
+    <w:abstractNumId w:val="8"/>
+  </w:num>
+  <w:num w:numId="463" w16cid:durableId="776175214">
+    <w:abstractNumId w:val="10"/>
+  </w:num>
+  <w:num w:numId="464" w16cid:durableId="1113137867">
+    <w:abstractNumId w:val="1"/>
+  </w:num>
+  <w:num w:numId="465" w16cid:durableId="499390656">
+    <w:abstractNumId w:val="2"/>
+  </w:num>
+  <w:num w:numId="466" w16cid:durableId="1949005083">
+    <w:abstractNumId w:val="3"/>
+  </w:num>
+  <w:num w:numId="467" w16cid:durableId="1001468537">
+    <w:abstractNumId w:val="4"/>
+  </w:num>
+  <w:num w:numId="468" w16cid:durableId="1128931026">
+    <w:abstractNumId w:val="9"/>
+  </w:num>
+  <w:num w:numId="469" w16cid:durableId="320698160">
+    <w:abstractNumId w:val="5"/>
+  </w:num>
+  <w:num w:numId="470" w16cid:durableId="678460824">
+    <w:abstractNumId w:val="6"/>
+  </w:num>
+  <w:num w:numId="471" w16cid:durableId="23332799">
+    <w:abstractNumId w:val="7"/>
+  </w:num>
+  <w:num w:numId="472" w16cid:durableId="1635062420">
+    <w:abstractNumId w:val="8"/>
+  </w:num>
+  <w:num w:numId="473" w16cid:durableId="95515882">
+    <w:abstractNumId w:val="10"/>
+  </w:num>
+  <w:num w:numId="474" w16cid:durableId="1529832168">
+    <w:abstractNumId w:val="1"/>
+  </w:num>
+  <w:num w:numId="475" w16cid:durableId="1647978770">
+    <w:abstractNumId w:val="2"/>
+  </w:num>
+  <w:num w:numId="476" w16cid:durableId="1631089648">
+    <w:abstractNumId w:val="3"/>
+  </w:num>
+  <w:num w:numId="477" w16cid:durableId="1096905187">
+    <w:abstractNumId w:val="4"/>
+  </w:num>
+  <w:num w:numId="478" w16cid:durableId="1786343448">
+    <w:abstractNumId w:val="9"/>
+  </w:num>
+  <w:num w:numId="479" w16cid:durableId="644822482">
+    <w:abstractNumId w:val="5"/>
+  </w:num>
+  <w:num w:numId="480" w16cid:durableId="1337804051">
+    <w:abstractNumId w:val="6"/>
+  </w:num>
+  <w:num w:numId="481" w16cid:durableId="1091856974">
+    <w:abstractNumId w:val="7"/>
+  </w:num>
+  <w:num w:numId="482" w16cid:durableId="414515610">
+    <w:abstractNumId w:val="8"/>
+  </w:num>
+  <w:num w:numId="483" w16cid:durableId="810247660">
+    <w:abstractNumId w:val="10"/>
+  </w:num>
+  <w:num w:numId="484" w16cid:durableId="2103259408">
+    <w:abstractNumId w:val="1"/>
+  </w:num>
+  <w:num w:numId="485" w16cid:durableId="164785312">
+    <w:abstractNumId w:val="2"/>
+  </w:num>
+  <w:num w:numId="486" w16cid:durableId="1352218923">
+    <w:abstractNumId w:val="3"/>
+  </w:num>
+  <w:num w:numId="487" w16cid:durableId="1222405305">
+    <w:abstractNumId w:val="4"/>
+  </w:num>
+  <w:num w:numId="488" w16cid:durableId="167599296">
+    <w:abstractNumId w:val="9"/>
+  </w:num>
+  <w:num w:numId="489" w16cid:durableId="1251231180">
+    <w:abstractNumId w:val="5"/>
+  </w:num>
+  <w:num w:numId="490" w16cid:durableId="27268846">
+    <w:abstractNumId w:val="6"/>
+  </w:num>
+  <w:num w:numId="491" w16cid:durableId="1192649542">
+    <w:abstractNumId w:val="7"/>
+  </w:num>
+  <w:num w:numId="492" w16cid:durableId="73162272">
+    <w:abstractNumId w:val="8"/>
+  </w:num>
+  <w:num w:numId="493" w16cid:durableId="174079380">
+    <w:abstractNumId w:val="10"/>
+  </w:num>
+  <w:num w:numId="494" w16cid:durableId="1714577112">
+    <w:abstractNumId w:val="1"/>
+  </w:num>
+  <w:num w:numId="495" w16cid:durableId="533537865">
+    <w:abstractNumId w:val="2"/>
+  </w:num>
+  <w:num w:numId="496" w16cid:durableId="1049691753">
+    <w:abstractNumId w:val="3"/>
+  </w:num>
+  <w:num w:numId="497" w16cid:durableId="191237068">
+    <w:abstractNumId w:val="4"/>
+  </w:num>
+  <w:num w:numId="498" w16cid:durableId="912012224">
+    <w:abstractNumId w:val="9"/>
+  </w:num>
+  <w:num w:numId="499" w16cid:durableId="1956710949">
+    <w:abstractNumId w:val="5"/>
+  </w:num>
+  <w:num w:numId="500" w16cid:durableId="413938329">
+    <w:abstractNumId w:val="6"/>
+  </w:num>
+  <w:num w:numId="501" w16cid:durableId="941305553">
+    <w:abstractNumId w:val="7"/>
+  </w:num>
+  <w:num w:numId="502" w16cid:durableId="1741518755">
+    <w:abstractNumId w:val="8"/>
+  </w:num>
+  <w:num w:numId="503" w16cid:durableId="741099539">
+    <w:abstractNumId w:val="10"/>
+  </w:num>
+  <w:num w:numId="504" w16cid:durableId="1655337616">
+    <w:abstractNumId w:val="1"/>
+  </w:num>
+  <w:num w:numId="505" w16cid:durableId="1812166190">
+    <w:abstractNumId w:val="2"/>
+  </w:num>
+  <w:num w:numId="506" w16cid:durableId="393351904">
+    <w:abstractNumId w:val="3"/>
+  </w:num>
+  <w:num w:numId="507" w16cid:durableId="1738895592">
+    <w:abstractNumId w:val="4"/>
+  </w:num>
+  <w:num w:numId="508" w16cid:durableId="269439430">
+    <w:abstractNumId w:val="9"/>
+  </w:num>
+  <w:num w:numId="509" w16cid:durableId="580677437">
+    <w:abstractNumId w:val="5"/>
+  </w:num>
+  <w:num w:numId="510" w16cid:durableId="499581946">
+    <w:abstractNumId w:val="6"/>
+  </w:num>
+  <w:num w:numId="511" w16cid:durableId="2011636574">
+    <w:abstractNumId w:val="7"/>
+  </w:num>
+  <w:num w:numId="512" w16cid:durableId="1043794342">
+    <w:abstractNumId w:val="8"/>
+  </w:num>
+  <w:num w:numId="513" w16cid:durableId="1993174980">
+    <w:abstractNumId w:val="10"/>
+  </w:num>
+  <w:num w:numId="514" w16cid:durableId="2034646180">
+    <w:abstractNumId w:val="1"/>
+  </w:num>
+  <w:num w:numId="515" w16cid:durableId="714428222">
+    <w:abstractNumId w:val="2"/>
+  </w:num>
+  <w:num w:numId="516" w16cid:durableId="763458330">
+    <w:abstractNumId w:val="3"/>
+  </w:num>
+  <w:num w:numId="517" w16cid:durableId="1983540725">
+    <w:abstractNumId w:val="4"/>
+  </w:num>
+  <w:num w:numId="518" w16cid:durableId="1687557274">
+    <w:abstractNumId w:val="9"/>
+  </w:num>
+  <w:num w:numId="519" w16cid:durableId="1093434598">
+    <w:abstractNumId w:val="5"/>
+  </w:num>
+  <w:num w:numId="520" w16cid:durableId="1706519168">
+    <w:abstractNumId w:val="6"/>
+  </w:num>
+  <w:num w:numId="521" w16cid:durableId="1528255891">
+    <w:abstractNumId w:val="7"/>
+  </w:num>
+  <w:num w:numId="522" w16cid:durableId="1779645154">
+    <w:abstractNumId w:val="8"/>
+  </w:num>
+  <w:num w:numId="523" w16cid:durableId="1530944943">
     <w:abstractNumId w:val="10"/>
   </w:num>
 </w:numbering>
@@ -3446,22 +3686,20 @@
   <w:style w:type="paragraph" w:customStyle="1" w:styleId="TableCaption">
     <w:name w:val="Table Caption"/>
     <w:basedOn w:val="Caption"/>
-    <w:rsid w:val="002B7904"/>
+    <w:rsid w:val="00DF09DA"/>
     <w:pPr>
       <w:keepNext/>
     </w:pPr>
     <w:rPr>
       <w:rFonts w:ascii="Calibri" w:hAnsi="Calibri"/>
-      <w:i w:val="0"/>
     </w:rPr>
   </w:style>
   <w:style w:type="paragraph" w:customStyle="1" w:styleId="ImageCaption">
     <w:name w:val="Image Caption"/>
     <w:basedOn w:val="Caption"/>
-    <w:rsid w:val="00FC0905"/>
+    <w:rsid w:val="003F2204"/>
     <w:rPr>
       <w:rFonts w:ascii="Calibri" w:hAnsi="Calibri"/>
-      <w:sz w:val="22"/>
     </w:rPr>
   </w:style>
   <w:style w:type="paragraph" w:customStyle="1" w:styleId="Figure">

</xml_diff>